<commit_message>
metrixParam adden ext ent files
</commit_message>
<xml_diff>
--- a/Design Project.docx
+++ b/Design Project.docx
@@ -396,8 +396,23 @@
         <w:spacing w:line="276" w:lineRule="auto"/>
         <w:jc w:val="both"/>
       </w:pPr>
-      <w:r>
-        <w:t>int lineCounter (FILE *file)</w:t>
+      <w:proofErr w:type="spellStart"/>
+      <w:proofErr w:type="gramStart"/>
+      <w:r>
+        <w:t>int</w:t>
+      </w:r>
+      <w:proofErr w:type="spellEnd"/>
+      <w:proofErr w:type="gramEnd"/>
+      <w:r>
+        <w:t xml:space="preserve"> </w:t>
+      </w:r>
+      <w:proofErr w:type="spellStart"/>
+      <w:r>
+        <w:t>lineCounter</w:t>
+      </w:r>
+      <w:proofErr w:type="spellEnd"/>
+      <w:r>
+        <w:t xml:space="preserve"> (FILE *file)</w:t>
       </w:r>
       <w:r>
         <w:rPr>
@@ -443,8 +458,50 @@
         <w:bidi/>
         <w:spacing w:line="276" w:lineRule="auto"/>
         <w:jc w:val="both"/>
-        <w:rPr>
-          <w:rFonts w:hint="cs"/>
+      </w:pPr>
+      <w:r>
+        <w:t xml:space="preserve">Void </w:t>
+      </w:r>
+      <w:proofErr w:type="spellStart"/>
+      <w:r>
+        <w:t>matrixParam</w:t>
+      </w:r>
+      <w:proofErr w:type="spellEnd"/>
+      <w:r>
+        <w:t xml:space="preserve"> (FILE *file)</w:t>
+      </w:r>
+      <w:r>
+        <w:rPr>
+          <w:rFonts w:hint="cs"/>
+          <w:rtl/>
+        </w:rPr>
+        <w:t xml:space="preserve"> </w:t>
+      </w:r>
+      <w:r>
+        <w:rPr>
+          <w:rtl/>
+        </w:rPr>
+        <w:t>–</w:t>
+      </w:r>
+      <w:r>
+        <w:rPr>
+          <w:rFonts w:hint="cs"/>
+          <w:rtl/>
+        </w:rPr>
+        <w:t xml:space="preserve"> מקבלת קובץ משתמשת בשיטה מספר 1 ומייצרת מחסנית בזיכרון שמייצגת טבלה שמחולקת לסמלים, פקודות, אופרנדים וכתובת</w:t>
+      </w:r>
+    </w:p>
+    <w:p>
+      <w:pPr>
+        <w:pStyle w:val="ListParagraph"/>
+        <w:numPr>
+          <w:ilvl w:val="0"/>
+          <w:numId w:val="2"/>
+        </w:numPr>
+        <w:bidi/>
+        <w:spacing w:line="276" w:lineRule="auto"/>
+        <w:jc w:val="both"/>
+        <w:rPr>
           <w:rtl/>
         </w:rPr>
       </w:pPr>

</xml_diff>

<commit_message>
added new function to our DB
</commit_message>
<xml_diff>
--- a/Design Project.docx
+++ b/Design Project.docx
@@ -488,7 +488,64 @@
           <w:rFonts w:hint="cs"/>
           <w:rtl/>
         </w:rPr>
-        <w:t xml:space="preserve"> מקבלת קובץ משתמשת בשיטה מספר 1 ומייצרת מחסנית בזיכרון שמייצגת טבלה שמחולקת לסמלים, פקודות, אופרנדים וכתובת</w:t>
+        <w:t xml:space="preserve"> מקבלת קובץ משתמשת בשיטה מספר 1 ומייצרת מחסנית בזיכרון שמייצגת טבלה ש</w:t>
+      </w:r>
+      <w:r>
+        <w:rPr>
+          <w:rFonts w:hint="cs"/>
+          <w:rtl/>
+        </w:rPr>
+        <w:t>מחולקת לסמלים, פקודות, אופרנדים</w:t>
+      </w:r>
+      <w:r>
+        <w:t>.</w:t>
+      </w:r>
+      <w:r>
+        <w:rPr>
+          <w:rFonts w:hint="cs"/>
+          <w:rtl/>
+        </w:rPr>
+        <w:t xml:space="preserve"> מכילה שיטות להחזרת ערכים מהזיכרון והדפסה.</w:t>
+      </w:r>
+    </w:p>
+    <w:p>
+      <w:pPr>
+        <w:pStyle w:val="ListParagraph"/>
+        <w:numPr>
+          <w:ilvl w:val="0"/>
+          <w:numId w:val="2"/>
+        </w:numPr>
+        <w:bidi/>
+        <w:spacing w:line="276" w:lineRule="auto"/>
+        <w:jc w:val="both"/>
+      </w:pPr>
+      <w:proofErr w:type="spellStart"/>
+      <w:r>
+        <w:t>Int</w:t>
+      </w:r>
+      <w:proofErr w:type="spellEnd"/>
+      <w:r>
+        <w:t xml:space="preserve"> </w:t>
+      </w:r>
+      <w:proofErr w:type="spellStart"/>
+      <w:proofErr w:type="gramStart"/>
+      <w:r>
+        <w:t>checkCommand</w:t>
+      </w:r>
+      <w:proofErr w:type="spellEnd"/>
+      <w:r>
+        <w:t>(</w:t>
+      </w:r>
+      <w:proofErr w:type="gramEnd"/>
+      <w:r>
+        <w:t xml:space="preserve">char [] com) </w:t>
+      </w:r>
+      <w:r>
+        <w:rPr>
+          <w:rFonts w:hint="cs"/>
+          <w:rtl/>
+        </w:rPr>
+        <w:t xml:space="preserve"> הפקודת תקבל מחרוזר ותחזיר שקר או אמת האם היא אחת הפקודות.</w:t>
       </w:r>
     </w:p>
     <w:p>

</xml_diff>

<commit_message>
project done ubuntu not
</commit_message>
<xml_diff>
--- a/Design Project.docx
+++ b/Design Project.docx
@@ -9,6 +9,7 @@
         <w:spacing w:line="480" w:lineRule="auto"/>
         <w:jc w:val="center"/>
         <w:rPr>
+          <w:rFonts w:hint="cs"/>
           <w:rtl/>
         </w:rPr>
       </w:pPr>
@@ -17,148 +18,125 @@
           <w:rFonts w:hint="cs"/>
           <w:rtl/>
         </w:rPr>
-        <w:t>תכנון ושלבי ביצוע</w:t>
+        <w:t>פרוייקט גמר</w:t>
       </w:r>
     </w:p>
     <w:p>
       <w:pPr>
+        <w:pStyle w:val="ListParagraph"/>
         <w:bidi/>
         <w:spacing w:line="276" w:lineRule="auto"/>
         <w:jc w:val="both"/>
         <w:rPr>
+          <w:rFonts w:hint="cs"/>
           <w:rtl/>
         </w:rPr>
       </w:pPr>
       <w:r>
         <w:rPr>
           <w:rFonts w:hint="cs"/>
-          <w:b/>
-          <w:bCs/>
-          <w:u w:val="single"/>
-          <w:rtl/>
-        </w:rPr>
-        <w:t>הסבר כללי:</w:t>
-      </w:r>
-      <w:r>
-        <w:rPr>
-          <w:rFonts w:hint="cs"/>
-          <w:b/>
-          <w:bCs/>
-          <w:u w:val="single"/>
-          <w:rtl/>
-        </w:rPr>
-        <w:t xml:space="preserve"> </w:t>
-      </w:r>
-      <w:r>
-        <w:rPr>
-          <w:rFonts w:hint="cs"/>
-          <w:rtl/>
-        </w:rPr>
-        <w:t xml:space="preserve">נבנה תוכנה ב </w:t>
-      </w:r>
-      <w:r>
-        <w:rPr>
-          <w:rtl/>
-        </w:rPr>
-        <w:t>–</w:t>
-      </w:r>
-      <w:r>
-        <w:rPr>
-          <w:rFonts w:hint="cs"/>
-          <w:rtl/>
-        </w:rPr>
-        <w:t xml:space="preserve"> </w:t>
-      </w:r>
-      <w:r>
-        <w:rPr>
-          <w:rFonts w:hint="cs"/>
-        </w:rPr>
-        <w:t>C</w:t>
-      </w:r>
-      <w:r>
-        <w:rPr>
-          <w:rFonts w:hint="cs"/>
-          <w:rtl/>
-        </w:rPr>
-        <w:t xml:space="preserve"> שיודעת לקרוא קלט בשפת אסמבלי לבצע בדיקת תתיקנות לקלט לחלק את הקלט לשלושה קבצי אסמבלי ולשמור אותו </w:t>
-      </w:r>
-      <w:r>
-        <w:rPr>
-          <w:rtl/>
-        </w:rPr>
-        <w:t>–</w:t>
-      </w:r>
-      <w:r>
-        <w:rPr>
-          <w:rFonts w:hint="cs"/>
-          <w:rtl/>
-        </w:rPr>
-        <w:t xml:space="preserve"> אם הקלט לא תקין התוכנה תחזיר את השגיאות בהדפסה על המסך למשתמש.</w:t>
+          <w:rtl/>
+        </w:rPr>
+        <w:t>דני שלום,</w:t>
       </w:r>
     </w:p>
     <w:p>
       <w:pPr>
+        <w:pStyle w:val="ListParagraph"/>
         <w:bidi/>
         <w:spacing w:line="276" w:lineRule="auto"/>
         <w:jc w:val="both"/>
         <w:rPr>
+          <w:rFonts w:hint="cs"/>
           <w:rtl/>
         </w:rPr>
       </w:pPr>
       <w:r>
         <w:rPr>
           <w:rFonts w:hint="cs"/>
-          <w:b/>
-          <w:bCs/>
-          <w:u w:val="single"/>
-          <w:rtl/>
-        </w:rPr>
-        <w:t>דרכי פעולה:</w:t>
-      </w:r>
-      <w:r>
-        <w:rPr>
-          <w:rFonts w:hint="cs"/>
-          <w:rtl/>
-        </w:rPr>
-        <w:t xml:space="preserve"> התוכנה תעבוד בשני שלבים עקריים:</w:t>
+          <w:rtl/>
+        </w:rPr>
+        <w:t>הפרוקייט הינו עובד בצורה מלאה ומבצע את המוטל.</w:t>
       </w:r>
     </w:p>
     <w:p>
       <w:pPr>
         <w:pStyle w:val="ListParagraph"/>
-        <w:numPr>
-          <w:ilvl w:val="0"/>
-          <w:numId w:val="1"/>
-        </w:numPr>
         <w:bidi/>
         <w:spacing w:line="276" w:lineRule="auto"/>
         <w:jc w:val="both"/>
+        <w:rPr>
+          <w:rtl/>
+        </w:rPr>
       </w:pPr>
       <w:r>
         <w:rPr>
           <w:rFonts w:hint="cs"/>
           <w:rtl/>
         </w:rPr>
-        <w:t>שלב הידור ובדיקת הקלט שבו יוחלט באם הקלט תקין נעבור לשלב הבא.</w:t>
+        <w:t xml:space="preserve">אך עם התוכנה </w:t>
+      </w:r>
+      <w:r>
+        <w:t xml:space="preserve">code blocks </w:t>
+      </w:r>
+      <w:r>
+        <w:rPr>
+          <w:rFonts w:hint="cs"/>
+          <w:rtl/>
+        </w:rPr>
+        <w:t xml:space="preserve"> לא הצלחנו להעביר את הקבצים ל</w:t>
+      </w:r>
+      <w:proofErr w:type="spellStart"/>
+      <w:r>
+        <w:t>ubunto</w:t>
+      </w:r>
+      <w:proofErr w:type="spellEnd"/>
+      <w:r>
+        <w:rPr>
+          <w:rFonts w:hint="cs"/>
+          <w:rtl/>
+        </w:rPr>
+        <w:t xml:space="preserve"> ועבדתי בממשק הנ"ל ולכן אנינו יודעים אם הוא יפעל באובונטו.</w:t>
       </w:r>
     </w:p>
     <w:p>
       <w:pPr>
         <w:pStyle w:val="ListParagraph"/>
-        <w:numPr>
-          <w:ilvl w:val="0"/>
-          <w:numId w:val="1"/>
-        </w:numPr>
         <w:bidi/>
         <w:spacing w:line="276" w:lineRule="auto"/>
         <w:jc w:val="both"/>
+        <w:rPr>
+          <w:rFonts w:hint="cs"/>
+          <w:rtl/>
+        </w:rPr>
       </w:pPr>
       <w:r>
         <w:rPr>
           <w:rFonts w:hint="cs"/>
           <w:rtl/>
         </w:rPr>
-        <w:t>שלב פירוש ושמירה בזיכרון ע"פ הוראות שפת הסף (אסמבלי).</w:t>
+        <w:t>השקענו המון בפרוייקט.</w:t>
+      </w:r>
+      <w:bookmarkStart w:id="0" w:name="_GoBack"/>
+      <w:bookmarkEnd w:id="0"/>
+    </w:p>
+    <w:p>
+      <w:pPr>
+        <w:pStyle w:val="ListParagraph"/>
+        <w:bidi/>
+        <w:spacing w:line="276" w:lineRule="auto"/>
+        <w:jc w:val="both"/>
+        <w:rPr>
+          <w:rFonts w:hint="cs"/>
+          <w:rtl/>
+        </w:rPr>
+      </w:pPr>
+      <w:r>
+        <w:rPr>
+          <w:rFonts w:hint="cs"/>
+          <w:rtl/>
+        </w:rPr>
+        <w:t>בתודה מראש.</w:t>
       </w:r>
     </w:p>
     <w:p>
@@ -166,12 +144,9 @@
         <w:pStyle w:val="ListParagraph"/>
         <w:bidi/>
         <w:spacing w:line="276" w:lineRule="auto"/>
-        <w:ind w:left="0"/>
         <w:jc w:val="both"/>
         <w:rPr>
-          <w:b/>
-          <w:bCs/>
-          <w:u w:val="single"/>
+          <w:rFonts w:hint="cs"/>
           <w:rtl/>
         </w:rPr>
       </w:pPr>
@@ -181,101 +156,18 @@
         <w:pStyle w:val="ListParagraph"/>
         <w:bidi/>
         <w:spacing w:line="276" w:lineRule="auto"/>
-        <w:ind w:left="0"/>
         <w:jc w:val="both"/>
         <w:rPr>
+          <w:rFonts w:hint="cs"/>
           <w:rtl/>
         </w:rPr>
       </w:pPr>
       <w:r>
         <w:rPr>
           <w:rFonts w:hint="cs"/>
-          <w:b/>
-          <w:bCs/>
-          <w:u w:val="single"/>
-          <w:rtl/>
-        </w:rPr>
-        <w:t xml:space="preserve">מימוש </w:t>
-      </w:r>
-      <w:r>
-        <w:rPr>
-          <w:rFonts w:hint="cs"/>
-          <w:b/>
-          <w:bCs/>
-          <w:u w:val="single"/>
-          <w:rtl/>
-        </w:rPr>
-        <w:t xml:space="preserve">כללי של </w:t>
-      </w:r>
-      <w:r>
-        <w:rPr>
-          <w:rFonts w:hint="cs"/>
-          <w:b/>
-          <w:bCs/>
-          <w:u w:val="single"/>
-          <w:rtl/>
-        </w:rPr>
-        <w:t>התוכנית:</w:t>
-      </w:r>
-      <w:r>
-        <w:rPr>
-          <w:rFonts w:hint="cs"/>
-          <w:rtl/>
-        </w:rPr>
-        <w:t xml:space="preserve"> התוכנית תרוץ על קובץ </w:t>
-      </w:r>
-      <w:r>
-        <w:rPr>
-          <w:rFonts w:hint="cs"/>
-        </w:rPr>
-        <w:t>MAIN</w:t>
-      </w:r>
-      <w:r>
-        <w:t xml:space="preserve"> </w:t>
-      </w:r>
-      <w:r>
-        <w:rPr>
-          <w:rFonts w:hint="cs"/>
-          <w:rtl/>
-        </w:rPr>
-        <w:t xml:space="preserve"> שיקבל מהמשתמש קובץ קלט בשפת הסף.  נרוץ ב- </w:t>
-      </w:r>
-      <w:r>
-        <w:rPr>
-          <w:rFonts w:hint="cs"/>
-        </w:rPr>
-        <w:t>MAIN</w:t>
-      </w:r>
-      <w:r>
-        <w:t xml:space="preserve"> </w:t>
-      </w:r>
-      <w:r>
-        <w:rPr>
-          <w:rFonts w:hint="cs"/>
-          <w:rtl/>
-        </w:rPr>
-        <w:t xml:space="preserve"> ונשמור את כתובת הקובץ נריץ עליו את פונקציות הבדיקה של השלב הרא</w:t>
-      </w:r>
-      <w:r>
-        <w:rPr>
-          <w:rFonts w:hint="cs"/>
-          <w:rtl/>
-        </w:rPr>
-        <w:t>ש</w:t>
-      </w:r>
-      <w:r>
-        <w:rPr>
-          <w:rFonts w:hint="cs"/>
-          <w:rtl/>
-        </w:rPr>
-        <w:t>ון ונקשר בניה</w:t>
-      </w:r>
-      <w:r>
-        <w:rPr>
-          <w:rFonts w:hint="cs"/>
-          <w:rtl/>
-        </w:rPr>
-        <w:t xml:space="preserve">ם (ע"פ סוגי הבדיקות הרלוונטיות) </w:t>
+          <w:rtl/>
+        </w:rPr>
+        <w:t>דור אניג'ר</w:t>
       </w:r>
     </w:p>
     <w:p>
@@ -283,9 +175,9 @@
         <w:pStyle w:val="ListParagraph"/>
         <w:bidi/>
         <w:spacing w:line="276" w:lineRule="auto"/>
-        <w:ind w:left="0"/>
         <w:jc w:val="both"/>
         <w:rPr>
+          <w:rFonts w:hint="cs"/>
           <w:rtl/>
         </w:rPr>
       </w:pPr>
@@ -294,276 +186,8 @@
           <w:rFonts w:hint="cs"/>
           <w:rtl/>
         </w:rPr>
-        <w:t>בכל השלב הראשון באם אחת הפונקציות לא הצליחה נשמור את ההערות הרלוונטיות ובסופו נדפיס אותם.</w:t>
+        <w:t>ליאור פרידלר</w:t>
       </w:r>
-    </w:p>
-    <w:p>
-      <w:pPr>
-        <w:pStyle w:val="ListParagraph"/>
-        <w:bidi/>
-        <w:spacing w:line="276" w:lineRule="auto"/>
-        <w:ind w:left="0"/>
-        <w:jc w:val="both"/>
-        <w:rPr>
-          <w:rtl/>
-        </w:rPr>
-      </w:pPr>
-      <w:r>
-        <w:rPr>
-          <w:rFonts w:hint="cs"/>
-          <w:rtl/>
-        </w:rPr>
-        <w:t>אם לא קיימות הערות נשמור את הנתונים שקלטנו מהקובץ לשלב הבא.</w:t>
-      </w:r>
-    </w:p>
-    <w:p>
-      <w:pPr>
-        <w:pStyle w:val="ListParagraph"/>
-        <w:bidi/>
-        <w:spacing w:line="276" w:lineRule="auto"/>
-        <w:ind w:left="0"/>
-        <w:jc w:val="both"/>
-        <w:rPr>
-          <w:rtl/>
-        </w:rPr>
-      </w:pPr>
-      <w:r>
-        <w:rPr>
-          <w:rFonts w:hint="cs"/>
-          <w:rtl/>
-        </w:rPr>
-        <w:t>נריץ את פונקציות השלב השני על הנתונים שכבר קלטנו מהמשתמש ונשמור אותם לקבצים הרלוונטים.</w:t>
-      </w:r>
-    </w:p>
-    <w:p>
-      <w:pPr>
-        <w:pStyle w:val="ListParagraph"/>
-        <w:bidi/>
-        <w:spacing w:line="276" w:lineRule="auto"/>
-        <w:ind w:left="0"/>
-        <w:jc w:val="both"/>
-      </w:pPr>
-      <w:r>
-        <w:rPr>
-          <w:rFonts w:hint="cs"/>
-          <w:rtl/>
-        </w:rPr>
-        <w:t>בסיום נחזיר למשתמש הודעה כי התהליך בוצע בהצלחה.</w:t>
-      </w:r>
-    </w:p>
-    <w:p>
-      <w:pPr>
-        <w:pStyle w:val="ListParagraph"/>
-        <w:bidi/>
-        <w:spacing w:line="276" w:lineRule="auto"/>
-        <w:ind w:left="0"/>
-        <w:jc w:val="both"/>
-      </w:pPr>
-    </w:p>
-    <w:p>
-      <w:pPr>
-        <w:pStyle w:val="ListParagraph"/>
-        <w:bidi/>
-        <w:spacing w:line="276" w:lineRule="auto"/>
-        <w:ind w:left="0"/>
-        <w:jc w:val="both"/>
-        <w:rPr>
-          <w:b/>
-          <w:bCs/>
-          <w:u w:val="single"/>
-          <w:rtl/>
-        </w:rPr>
-      </w:pPr>
-      <w:r>
-        <w:rPr>
-          <w:rFonts w:hint="cs"/>
-          <w:b/>
-          <w:bCs/>
-          <w:u w:val="single"/>
-          <w:rtl/>
-        </w:rPr>
-        <w:t>שיטות השלב הראשון:</w:t>
-      </w:r>
-    </w:p>
-    <w:p>
-      <w:pPr>
-        <w:pStyle w:val="ListParagraph"/>
-        <w:numPr>
-          <w:ilvl w:val="0"/>
-          <w:numId w:val="2"/>
-        </w:numPr>
-        <w:bidi/>
-        <w:spacing w:line="276" w:lineRule="auto"/>
-        <w:jc w:val="both"/>
-      </w:pPr>
-      <w:proofErr w:type="spellStart"/>
-      <w:proofErr w:type="gramStart"/>
-      <w:r>
-        <w:t>int</w:t>
-      </w:r>
-      <w:proofErr w:type="spellEnd"/>
-      <w:proofErr w:type="gramEnd"/>
-      <w:r>
-        <w:t xml:space="preserve"> </w:t>
-      </w:r>
-      <w:proofErr w:type="spellStart"/>
-      <w:r>
-        <w:t>lineCounter</w:t>
-      </w:r>
-      <w:proofErr w:type="spellEnd"/>
-      <w:r>
-        <w:t xml:space="preserve"> (FILE *file)</w:t>
-      </w:r>
-      <w:r>
-        <w:rPr>
-          <w:rFonts w:hint="cs"/>
-          <w:rtl/>
-        </w:rPr>
-        <w:t xml:space="preserve"> </w:t>
-      </w:r>
-      <w:r>
-        <w:rPr>
-          <w:rtl/>
-        </w:rPr>
-        <w:t>–</w:t>
-      </w:r>
-      <w:r>
-        <w:rPr>
-          <w:rFonts w:hint="cs"/>
-          <w:rtl/>
-        </w:rPr>
-        <w:t xml:space="preserve"> מקבלת קובץ ומחזירה כ</w:t>
-      </w:r>
-      <w:r>
-        <w:rPr>
-          <w:rFonts w:hint="cs"/>
-        </w:rPr>
-        <w:t>INT</w:t>
-      </w:r>
-      <w:r>
-        <w:rPr>
-          <w:rFonts w:hint="cs"/>
-          <w:rtl/>
-        </w:rPr>
-        <w:t xml:space="preserve"> את מספר השורות בקובץ.</w:t>
-      </w:r>
-    </w:p>
-    <w:p>
-      <w:pPr>
-        <w:pStyle w:val="ListParagraph"/>
-        <w:numPr>
-          <w:ilvl w:val="0"/>
-          <w:numId w:val="2"/>
-        </w:numPr>
-        <w:bidi/>
-        <w:spacing w:line="276" w:lineRule="auto"/>
-        <w:jc w:val="both"/>
-      </w:pPr>
-      <w:r>
-        <w:t xml:space="preserve">Void </w:t>
-      </w:r>
-      <w:proofErr w:type="spellStart"/>
-      <w:r>
-        <w:t>matrixParam</w:t>
-      </w:r>
-      <w:proofErr w:type="spellEnd"/>
-      <w:r>
-        <w:t xml:space="preserve"> (FILE *file)</w:t>
-      </w:r>
-      <w:r>
-        <w:rPr>
-          <w:rFonts w:hint="cs"/>
-          <w:rtl/>
-        </w:rPr>
-        <w:t xml:space="preserve"> </w:t>
-      </w:r>
-      <w:r>
-        <w:rPr>
-          <w:rtl/>
-        </w:rPr>
-        <w:t>–</w:t>
-      </w:r>
-      <w:r>
-        <w:rPr>
-          <w:rFonts w:hint="cs"/>
-          <w:rtl/>
-        </w:rPr>
-        <w:t xml:space="preserve"> מקבלת קובץ משתמשת בשיטה מספר 1 ומייצרת מחסנית בזיכרון שמייצגת טבלה ש</w:t>
-      </w:r>
-      <w:r>
-        <w:rPr>
-          <w:rFonts w:hint="cs"/>
-          <w:rtl/>
-        </w:rPr>
-        <w:t>מחולקת לסמלים, פקודות, אופרנדים</w:t>
-      </w:r>
-      <w:r>
-        <w:t>.</w:t>
-      </w:r>
-      <w:r>
-        <w:rPr>
-          <w:rFonts w:hint="cs"/>
-          <w:rtl/>
-        </w:rPr>
-        <w:t xml:space="preserve"> מכילה שיטות להחזרת ערכים מהזיכרון והדפסה.</w:t>
-      </w:r>
-    </w:p>
-    <w:p>
-      <w:pPr>
-        <w:pStyle w:val="ListParagraph"/>
-        <w:numPr>
-          <w:ilvl w:val="0"/>
-          <w:numId w:val="2"/>
-        </w:numPr>
-        <w:bidi/>
-        <w:spacing w:line="276" w:lineRule="auto"/>
-        <w:jc w:val="both"/>
-      </w:pPr>
-      <w:proofErr w:type="spellStart"/>
-      <w:r>
-        <w:t>Int</w:t>
-      </w:r>
-      <w:proofErr w:type="spellEnd"/>
-      <w:r>
-        <w:t xml:space="preserve"> </w:t>
-      </w:r>
-      <w:proofErr w:type="spellStart"/>
-      <w:proofErr w:type="gramStart"/>
-      <w:r>
-        <w:t>checkCommand</w:t>
-      </w:r>
-      <w:proofErr w:type="spellEnd"/>
-      <w:r>
-        <w:t>(</w:t>
-      </w:r>
-      <w:proofErr w:type="gramEnd"/>
-      <w:r>
-        <w:t xml:space="preserve">char [] com) </w:t>
-      </w:r>
-      <w:r>
-        <w:rPr>
-          <w:rFonts w:hint="cs"/>
-          <w:rtl/>
-        </w:rPr>
-        <w:t xml:space="preserve"> הפקודת תקבל מחרוזר ותחזיר שקר או אמת האם היא אחת הפקודות.</w:t>
-      </w:r>
-    </w:p>
-    <w:p>
-      <w:pPr>
-        <w:pStyle w:val="ListParagraph"/>
-        <w:numPr>
-          <w:ilvl w:val="0"/>
-          <w:numId w:val="2"/>
-        </w:numPr>
-        <w:bidi/>
-        <w:spacing w:line="276" w:lineRule="auto"/>
-        <w:jc w:val="both"/>
-        <w:rPr>
-          <w:rtl/>
-        </w:rPr>
-      </w:pPr>
-      <w:bookmarkStart w:id="0" w:name="_GoBack"/>
-      <w:bookmarkEnd w:id="0"/>
     </w:p>
     <w:sectPr>
       <w:pgSz w:w="12240" w:h="15840"/>
@@ -577,7 +201,7 @@
 
 <file path=word/numbering.xml><?xml version="1.0" encoding="utf-8"?>
 <w:numbering xmlns:wpc="http://schemas.microsoft.com/office/word/2010/wordprocessingCanvas" xmlns:mc="http://schemas.openxmlformats.org/markup-compatibility/2006" xmlns:o="urn:schemas-microsoft-com:office:office" xmlns:r="http://schemas.openxmlformats.org/officeDocument/2006/relationships" xmlns:m="http://schemas.openxmlformats.org/officeDocument/2006/math" xmlns:v="urn:schemas-microsoft-com:vml" xmlns:wp14="http://schemas.microsoft.com/office/word/2010/wordprocessingDrawing" xmlns:wp="http://schemas.openxmlformats.org/drawingml/2006/wordprocessingDrawing" xmlns:w10="urn:schemas-microsoft-com:office:word" xmlns:w="http://schemas.openxmlformats.org/wordprocessingml/2006/main" xmlns:w14="http://schemas.microsoft.com/office/word/2010/wordml" xmlns:w15="http://schemas.microsoft.com/office/word/2012/wordml" xmlns:wpg="http://schemas.microsoft.com/office/word/2010/wordprocessingGroup" xmlns:wpi="http://schemas.microsoft.com/office/word/2010/wordprocessingInk" xmlns:wne="http://schemas.microsoft.com/office/word/2006/wordml" xmlns:wps="http://schemas.microsoft.com/office/word/2010/wordprocessingShape" mc:Ignorable="w14 w15 wp14">
-  <w:abstractNum w:abstractNumId="0">
+  <w:abstractNum w:abstractNumId="0" w15:restartNumberingAfterBreak="0">
     <w:nsid w:val="09EF4A8F"/>
     <w:multiLevelType w:val="hybridMultilevel"/>
     <w:tmpl w:val="C670397E"/>
@@ -666,7 +290,7 @@
       </w:pPr>
     </w:lvl>
   </w:abstractNum>
-  <w:abstractNum w:abstractNumId="1">
+  <w:abstractNum w:abstractNumId="1" w15:restartNumberingAfterBreak="0">
     <w:nsid w:val="5B3A7D41"/>
     <w:multiLevelType w:val="hybridMultilevel"/>
     <w:tmpl w:val="3918B09A"/>

</xml_diff>